<commit_message>
functional test, acceptation test and technical test
+- acceptation test
+- technical test
+ functional test
</commit_message>
<xml_diff>
--- a/Documentation/Documentation_made/documenten/testen/acceptatie_test.docx
+++ b/Documentation/Documentation_made/documenten/testen/acceptatie_test.docx
@@ -1,6 +1,6 @@
 
 <file path=word/document.xml><?xml version="1.0" encoding="utf-8"?>
-<w:document xmlns:wpc="http://schemas.microsoft.com/office/word/2010/wordprocessingCanvas" xmlns:cx="http://schemas.microsoft.com/office/drawing/2014/chartex" xmlns:cx1="http://schemas.microsoft.com/office/drawing/2015/9/8/chartex" xmlns:cx2="http://schemas.microsoft.com/office/drawing/2015/10/21/chartex" xmlns:cx3="http://schemas.microsoft.com/office/drawing/2016/5/9/chartex" xmlns:cx4="http://schemas.microsoft.com/office/drawing/2016/5/10/chartex" xmlns:cx5="http://schemas.microsoft.com/office/drawing/2016/5/11/chartex" xmlns:cx6="http://schemas.microsoft.com/office/drawing/2016/5/12/chartex" xmlns:cx7="http://schemas.microsoft.com/office/drawing/2016/5/13/chartex" xmlns:cx8="http://schemas.microsoft.com/office/drawing/2016/5/14/chartex" xmlns:mc="http://schemas.openxmlformats.org/markup-compatibility/2006" xmlns:aink="http://schemas.microsoft.com/office/drawing/2016/ink" xmlns:am3d="http://schemas.microsoft.com/office/drawing/2017/model3d" xmlns:o="urn:schemas-microsoft-com:office:office" xmlns:r="http://schemas.openxmlformats.org/officeDocument/2006/relationships" xmlns:m="http://schemas.openxmlformats.org/officeDocument/2006/math" xmlns:v="urn:schemas-microsoft-com:vml" xmlns:wp14="http://schemas.microsoft.com/office/word/2010/wordprocessingDrawing" xmlns:wp="http://schemas.openxmlformats.org/drawingml/2006/wordprocessingDrawing" xmlns:w10="urn:schemas-microsoft-com:office:word" xmlns:w="http://schemas.openxmlformats.org/wordprocessingml/2006/main" xmlns:w14="http://schemas.microsoft.com/office/word/2010/wordml" xmlns:w15="http://schemas.microsoft.com/office/word/2012/wordml" xmlns:w16cid="http://schemas.microsoft.com/office/word/2016/wordml/cid" xmlns:w16se="http://schemas.microsoft.com/office/word/2015/wordml/symex" xmlns:wpg="http://schemas.microsoft.com/office/word/2010/wordprocessingGroup" xmlns:wpi="http://schemas.microsoft.com/office/word/2010/wordprocessingInk" xmlns:wne="http://schemas.microsoft.com/office/word/2006/wordml" xmlns:wps="http://schemas.microsoft.com/office/word/2010/wordprocessingShape" mc:Ignorable="w14 w15 w16se w16cid wp14">
+<w:document xmlns:wpc="http://schemas.microsoft.com/office/word/2010/wordprocessingCanvas" xmlns:cx="http://schemas.microsoft.com/office/drawing/2014/chartex" xmlns:mc="http://schemas.openxmlformats.org/markup-compatibility/2006" xmlns:o="urn:schemas-microsoft-com:office:office" xmlns:r="http://schemas.openxmlformats.org/officeDocument/2006/relationships" xmlns:m="http://schemas.openxmlformats.org/officeDocument/2006/math" xmlns:v="urn:schemas-microsoft-com:vml" xmlns:wp14="http://schemas.microsoft.com/office/word/2010/wordprocessingDrawing" xmlns:wp="http://schemas.openxmlformats.org/drawingml/2006/wordprocessingDrawing" xmlns:w10="urn:schemas-microsoft-com:office:word" xmlns:w="http://schemas.openxmlformats.org/wordprocessingml/2006/main" xmlns:w14="http://schemas.microsoft.com/office/word/2010/wordml" xmlns:w15="http://schemas.microsoft.com/office/word/2012/wordml" xmlns:w16se="http://schemas.microsoft.com/office/word/2015/wordml/symex" xmlns:wpg="http://schemas.microsoft.com/office/word/2010/wordprocessingGroup" xmlns:wpi="http://schemas.microsoft.com/office/word/2010/wordprocessingInk" xmlns:wne="http://schemas.microsoft.com/office/word/2006/wordml" xmlns:wps="http://schemas.microsoft.com/office/word/2010/wordprocessingShape" mc:Ignorable="w14 w15 w16se wp14">
   <w:body>
     <w:sdt>
       <w:sdtPr>
@@ -204,7 +204,21 @@
                       <w:rPr>
                         <w:lang w:val="nl-NL"/>
                       </w:rPr>
-                      <w:t xml:space="preserve"> / Lukasz / Youssef </w:t>
+                      <w:t xml:space="preserve"> / </w:t>
+                    </w:r>
+                    <w:proofErr w:type="spellStart"/>
+                    <w:r>
+                      <w:rPr>
+                        <w:lang w:val="nl-NL"/>
+                      </w:rPr>
+                      <w:t>Lukasz</w:t>
+                    </w:r>
+                    <w:proofErr w:type="spellEnd"/>
+                    <w:r>
+                      <w:rPr>
+                        <w:lang w:val="nl-NL"/>
+                      </w:rPr>
+                      <w:t xml:space="preserve"> / Youssef </w:t>
                     </w:r>
                   </w:p>
                 </w:sdtContent>
@@ -313,7 +327,13 @@
               <w:rPr>
                 <w:lang w:val="nl-NL"/>
               </w:rPr>
-              <w:t>Voldoen aan eis Y/N</w:t>
+              <w:t>Voldoet</w:t>
+            </w:r>
+            <w:r>
+              <w:rPr>
+                <w:lang w:val="nl-NL"/>
+              </w:rPr>
+              <w:t xml:space="preserve"> aan eis Y/N</w:t>
             </w:r>
           </w:p>
         </w:tc>
@@ -513,8 +533,6 @@
             </w:pPr>
           </w:p>
         </w:tc>
-        <w:bookmarkStart w:id="0" w:name="_GoBack"/>
-        <w:bookmarkEnd w:id="0"/>
       </w:tr>
       <w:tr>
         <w:tc>
@@ -1463,6 +1481,162 @@
         </w:tc>
       </w:tr>
     </w:tbl>
+    <w:p>
+      <w:pPr>
+        <w:rPr>
+          <w:lang w:val="nl-NL"/>
+        </w:rPr>
+      </w:pPr>
+    </w:p>
+    <w:p>
+      <w:pPr>
+        <w:rPr>
+          <w:lang w:val="nl-NL"/>
+        </w:rPr>
+      </w:pPr>
+      <w:r>
+        <w:rPr>
+          <w:lang w:val="nl-NL"/>
+        </w:rPr>
+        <w:t xml:space="preserve">Indien alle antwoorden op ja </w:t>
+      </w:r>
+      <w:r>
+        <w:rPr>
+          <w:lang w:val="nl-NL"/>
+        </w:rPr>
+        <w:t>zijn</w:t>
+      </w:r>
+      <w:r>
+        <w:rPr>
+          <w:lang w:val="nl-NL"/>
+        </w:rPr>
+        <w:t xml:space="preserve"> </w:t>
+      </w:r>
+      <w:r>
+        <w:rPr>
+          <w:lang w:val="nl-NL"/>
+        </w:rPr>
+        <w:t>is de test geslaagd!</w:t>
+      </w:r>
+    </w:p>
+    <w:p>
+      <w:pPr>
+        <w:rPr>
+          <w:lang w:val="nl-NL"/>
+        </w:rPr>
+      </w:pPr>
+      <w:r>
+        <w:rPr>
+          <w:lang w:val="nl-NL"/>
+        </w:rPr>
+        <w:t xml:space="preserve">Als dat niet zo is, geef </w:t>
+      </w:r>
+      <w:r>
+        <w:rPr>
+          <w:lang w:val="nl-NL"/>
+        </w:rPr>
+        <w:t>het</w:t>
+      </w:r>
+      <w:bookmarkStart w:id="0" w:name="_GoBack"/>
+      <w:bookmarkEnd w:id="0"/>
+      <w:r>
+        <w:rPr>
+          <w:lang w:val="nl-NL"/>
+        </w:rPr>
+        <w:t xml:space="preserve"> aan bij de programmeurs.</w:t>
+      </w:r>
+    </w:p>
+    <w:p>
+      <w:pPr>
+        <w:rPr>
+          <w:lang w:val="nl-NL"/>
+        </w:rPr>
+      </w:pPr>
+    </w:p>
+    <w:p>
+      <w:pPr>
+        <w:rPr>
+          <w:lang w:val="nl-NL"/>
+        </w:rPr>
+      </w:pPr>
+      <w:r>
+        <w:rPr>
+          <w:lang w:val="nl-NL"/>
+        </w:rPr>
+        <w:t>Uitvoerder: …………………………</w:t>
+      </w:r>
+    </w:p>
+    <w:p>
+      <w:pPr>
+        <w:rPr>
+          <w:lang w:val="nl-NL"/>
+        </w:rPr>
+      </w:pPr>
+      <w:r>
+        <w:rPr>
+          <w:lang w:val="nl-NL"/>
+        </w:rPr>
+        <w:t>Datum: …./……/…..</w:t>
+      </w:r>
+    </w:p>
+    <w:p>
+      <w:pPr>
+        <w:rPr>
+          <w:lang w:val="nl-NL"/>
+        </w:rPr>
+      </w:pPr>
+    </w:p>
+    <w:p>
+      <w:pPr>
+        <w:rPr>
+          <w:lang w:val="nl-NL"/>
+        </w:rPr>
+      </w:pPr>
+      <w:r>
+        <w:rPr>
+          <w:lang w:val="nl-NL"/>
+        </w:rPr>
+        <w:t>Handtekening controleur:</w:t>
+      </w:r>
+      <w:r>
+        <w:rPr>
+          <w:lang w:val="nl-NL"/>
+        </w:rPr>
+        <w:tab/>
+      </w:r>
+      <w:r>
+        <w:rPr>
+          <w:lang w:val="nl-NL"/>
+        </w:rPr>
+        <w:tab/>
+      </w:r>
+      <w:r>
+        <w:rPr>
+          <w:lang w:val="nl-NL"/>
+        </w:rPr>
+        <w:tab/>
+        <w:t>Handtekening programmeur:</w:t>
+      </w:r>
+    </w:p>
+    <w:p>
+      <w:pPr>
+        <w:rPr>
+          <w:lang w:val="nl-NL"/>
+        </w:rPr>
+      </w:pPr>
+    </w:p>
+    <w:p>
+      <w:r>
+        <w:t>……………………………………</w:t>
+      </w:r>
+      <w:r>
+        <w:tab/>
+      </w:r>
+      <w:r>
+        <w:tab/>
+        <w:t>………………………………………….</w:t>
+      </w:r>
+    </w:p>
     <w:p>
       <w:pPr>
         <w:rPr>
@@ -1485,7 +1659,7 @@
 </file>
 
 <file path=word/endnotes.xml><?xml version="1.0" encoding="utf-8"?>
-<w:endnotes xmlns:wpc="http://schemas.microsoft.com/office/word/2010/wordprocessingCanvas" xmlns:cx="http://schemas.microsoft.com/office/drawing/2014/chartex" xmlns:cx1="http://schemas.microsoft.com/office/drawing/2015/9/8/chartex" xmlns:cx2="http://schemas.microsoft.com/office/drawing/2015/10/21/chartex" xmlns:cx3="http://schemas.microsoft.com/office/drawing/2016/5/9/chartex" xmlns:cx4="http://schemas.microsoft.com/office/drawing/2016/5/10/chartex" xmlns:cx5="http://schemas.microsoft.com/office/drawing/2016/5/11/chartex" xmlns:cx6="http://schemas.microsoft.com/office/drawing/2016/5/12/chartex" xmlns:cx7="http://schemas.microsoft.com/office/drawing/2016/5/13/chartex" xmlns:cx8="http://schemas.microsoft.com/office/drawing/2016/5/14/chartex" xmlns:mc="http://schemas.openxmlformats.org/markup-compatibility/2006" xmlns:aink="http://schemas.microsoft.com/office/drawing/2016/ink" xmlns:am3d="http://schemas.microsoft.com/office/drawing/2017/model3d" xmlns:o="urn:schemas-microsoft-com:office:office" xmlns:r="http://schemas.openxmlformats.org/officeDocument/2006/relationships" xmlns:m="http://schemas.openxmlformats.org/officeDocument/2006/math" xmlns:v="urn:schemas-microsoft-com:vml" xmlns:wp14="http://schemas.microsoft.com/office/word/2010/wordprocessingDrawing" xmlns:wp="http://schemas.openxmlformats.org/drawingml/2006/wordprocessingDrawing" xmlns:w10="urn:schemas-microsoft-com:office:word" xmlns:w="http://schemas.openxmlformats.org/wordprocessingml/2006/main" xmlns:w14="http://schemas.microsoft.com/office/word/2010/wordml" xmlns:w15="http://schemas.microsoft.com/office/word/2012/wordml" xmlns:w16cid="http://schemas.microsoft.com/office/word/2016/wordml/cid" xmlns:w16se="http://schemas.microsoft.com/office/word/2015/wordml/symex" xmlns:wpg="http://schemas.microsoft.com/office/word/2010/wordprocessingGroup" xmlns:wpi="http://schemas.microsoft.com/office/word/2010/wordprocessingInk" xmlns:wne="http://schemas.microsoft.com/office/word/2006/wordml" xmlns:wps="http://schemas.microsoft.com/office/word/2010/wordprocessingShape" mc:Ignorable="w14 w15 w16se w16cid wp14">
+<w:endnotes xmlns:wpc="http://schemas.microsoft.com/office/word/2010/wordprocessingCanvas" xmlns:cx="http://schemas.microsoft.com/office/drawing/2014/chartex" xmlns:mc="http://schemas.openxmlformats.org/markup-compatibility/2006" xmlns:o="urn:schemas-microsoft-com:office:office" xmlns:r="http://schemas.openxmlformats.org/officeDocument/2006/relationships" xmlns:m="http://schemas.openxmlformats.org/officeDocument/2006/math" xmlns:v="urn:schemas-microsoft-com:vml" xmlns:wp14="http://schemas.microsoft.com/office/word/2010/wordprocessingDrawing" xmlns:wp="http://schemas.openxmlformats.org/drawingml/2006/wordprocessingDrawing" xmlns:w10="urn:schemas-microsoft-com:office:word" xmlns:w="http://schemas.openxmlformats.org/wordprocessingml/2006/main" xmlns:w14="http://schemas.microsoft.com/office/word/2010/wordml" xmlns:w15="http://schemas.microsoft.com/office/word/2012/wordml" xmlns:w16se="http://schemas.microsoft.com/office/word/2015/wordml/symex" xmlns:wpg="http://schemas.microsoft.com/office/word/2010/wordprocessingGroup" xmlns:wpi="http://schemas.microsoft.com/office/word/2010/wordprocessingInk" xmlns:wne="http://schemas.microsoft.com/office/word/2006/wordml" xmlns:wps="http://schemas.microsoft.com/office/word/2010/wordprocessingShape" mc:Ignorable="w14 w15 w16se wp14">
   <w:endnote w:type="separator" w:id="-1">
     <w:p>
       <w:pPr>
@@ -1510,7 +1684,7 @@
 </file>
 
 <file path=word/footer1.xml><?xml version="1.0" encoding="utf-8"?>
-<w:ftr xmlns:wpc="http://schemas.microsoft.com/office/word/2010/wordprocessingCanvas" xmlns:cx="http://schemas.microsoft.com/office/drawing/2014/chartex" xmlns:cx1="http://schemas.microsoft.com/office/drawing/2015/9/8/chartex" xmlns:cx2="http://schemas.microsoft.com/office/drawing/2015/10/21/chartex" xmlns:cx3="http://schemas.microsoft.com/office/drawing/2016/5/9/chartex" xmlns:cx4="http://schemas.microsoft.com/office/drawing/2016/5/10/chartex" xmlns:cx5="http://schemas.microsoft.com/office/drawing/2016/5/11/chartex" xmlns:cx6="http://schemas.microsoft.com/office/drawing/2016/5/12/chartex" xmlns:cx7="http://schemas.microsoft.com/office/drawing/2016/5/13/chartex" xmlns:cx8="http://schemas.microsoft.com/office/drawing/2016/5/14/chartex" xmlns:mc="http://schemas.openxmlformats.org/markup-compatibility/2006" xmlns:aink="http://schemas.microsoft.com/office/drawing/2016/ink" xmlns:am3d="http://schemas.microsoft.com/office/drawing/2017/model3d" xmlns:o="urn:schemas-microsoft-com:office:office" xmlns:r="http://schemas.openxmlformats.org/officeDocument/2006/relationships" xmlns:m="http://schemas.openxmlformats.org/officeDocument/2006/math" xmlns:v="urn:schemas-microsoft-com:vml" xmlns:wp14="http://schemas.microsoft.com/office/word/2010/wordprocessingDrawing" xmlns:wp="http://schemas.openxmlformats.org/drawingml/2006/wordprocessingDrawing" xmlns:w10="urn:schemas-microsoft-com:office:word" xmlns:w="http://schemas.openxmlformats.org/wordprocessingml/2006/main" xmlns:w14="http://schemas.microsoft.com/office/word/2010/wordml" xmlns:w15="http://schemas.microsoft.com/office/word/2012/wordml" xmlns:w16cid="http://schemas.microsoft.com/office/word/2016/wordml/cid" xmlns:w16se="http://schemas.microsoft.com/office/word/2015/wordml/symex" xmlns:wpg="http://schemas.microsoft.com/office/word/2010/wordprocessingGroup" xmlns:wpi="http://schemas.microsoft.com/office/word/2010/wordprocessingInk" xmlns:wne="http://schemas.microsoft.com/office/word/2006/wordml" xmlns:wps="http://schemas.microsoft.com/office/word/2010/wordprocessingShape" mc:Ignorable="w14 w15 w16se w16cid wp14">
+<w:ftr xmlns:wpc="http://schemas.microsoft.com/office/word/2010/wordprocessingCanvas" xmlns:cx="http://schemas.microsoft.com/office/drawing/2014/chartex" xmlns:mc="http://schemas.openxmlformats.org/markup-compatibility/2006" xmlns:o="urn:schemas-microsoft-com:office:office" xmlns:r="http://schemas.openxmlformats.org/officeDocument/2006/relationships" xmlns:m="http://schemas.openxmlformats.org/officeDocument/2006/math" xmlns:v="urn:schemas-microsoft-com:vml" xmlns:wp14="http://schemas.microsoft.com/office/word/2010/wordprocessingDrawing" xmlns:wp="http://schemas.openxmlformats.org/drawingml/2006/wordprocessingDrawing" xmlns:w10="urn:schemas-microsoft-com:office:word" xmlns:w="http://schemas.openxmlformats.org/wordprocessingml/2006/main" xmlns:w14="http://schemas.microsoft.com/office/word/2010/wordml" xmlns:w15="http://schemas.microsoft.com/office/word/2012/wordml" xmlns:w16se="http://schemas.microsoft.com/office/word/2015/wordml/symex" xmlns:wpg="http://schemas.microsoft.com/office/word/2010/wordprocessingGroup" xmlns:wpi="http://schemas.microsoft.com/office/word/2010/wordprocessingInk" xmlns:wne="http://schemas.microsoft.com/office/word/2006/wordml" xmlns:wps="http://schemas.microsoft.com/office/word/2010/wordprocessingShape" mc:Ignorable="w14 w15 w16se wp14">
   <w:p>
     <w:pPr>
       <w:jc w:val="right"/>
@@ -1667,7 +1841,7 @@
             </wp:inline>
           </w:drawing>
         </mc:Choice>
-        <mc:Fallback>
+        <mc:Fallback xmlns:w16cid="http://schemas.microsoft.com/office/word/2016/wordml/cid" xmlns:am3d="http://schemas.microsoft.com/office/drawing/2017/model3d" xmlns:aink="http://schemas.microsoft.com/office/drawing/2016/ink" xmlns:cx8="http://schemas.microsoft.com/office/drawing/2016/5/14/chartex" xmlns:cx7="http://schemas.microsoft.com/office/drawing/2016/5/13/chartex" xmlns:cx6="http://schemas.microsoft.com/office/drawing/2016/5/12/chartex" xmlns:cx5="http://schemas.microsoft.com/office/drawing/2016/5/11/chartex" xmlns:cx4="http://schemas.microsoft.com/office/drawing/2016/5/10/chartex" xmlns:cx3="http://schemas.microsoft.com/office/drawing/2016/5/9/chartex" xmlns:cx2="http://schemas.microsoft.com/office/drawing/2015/10/21/chartex" xmlns:cx1="http://schemas.microsoft.com/office/drawing/2015/9/8/chartex">
           <w:pict>
             <v:group w14:anchorId="372139DC" id="Groep 4" o:spid="_x0000_s1026" style="width:183.3pt;height:3.55pt;mso-position-horizontal-relative:char;mso-position-vertical-relative:line" coordorigin="7606,15084" coordsize="3666,71" o:gfxdata="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">
               <v:shapetype id="_x0000_t32" coordsize="21600,21600" o:spt="32" o:oned="t" path="m,l21600,21600e" filled="f">
@@ -1699,7 +1873,7 @@
 </file>
 
 <file path=word/footnotes.xml><?xml version="1.0" encoding="utf-8"?>
-<w:footnotes xmlns:wpc="http://schemas.microsoft.com/office/word/2010/wordprocessingCanvas" xmlns:cx="http://schemas.microsoft.com/office/drawing/2014/chartex" xmlns:cx1="http://schemas.microsoft.com/office/drawing/2015/9/8/chartex" xmlns:cx2="http://schemas.microsoft.com/office/drawing/2015/10/21/chartex" xmlns:cx3="http://schemas.microsoft.com/office/drawing/2016/5/9/chartex" xmlns:cx4="http://schemas.microsoft.com/office/drawing/2016/5/10/chartex" xmlns:cx5="http://schemas.microsoft.com/office/drawing/2016/5/11/chartex" xmlns:cx6="http://schemas.microsoft.com/office/drawing/2016/5/12/chartex" xmlns:cx7="http://schemas.microsoft.com/office/drawing/2016/5/13/chartex" xmlns:cx8="http://schemas.microsoft.com/office/drawing/2016/5/14/chartex" xmlns:mc="http://schemas.openxmlformats.org/markup-compatibility/2006" xmlns:aink="http://schemas.microsoft.com/office/drawing/2016/ink" xmlns:am3d="http://schemas.microsoft.com/office/drawing/2017/model3d" xmlns:o="urn:schemas-microsoft-com:office:office" xmlns:r="http://schemas.openxmlformats.org/officeDocument/2006/relationships" xmlns:m="http://schemas.openxmlformats.org/officeDocument/2006/math" xmlns:v="urn:schemas-microsoft-com:vml" xmlns:wp14="http://schemas.microsoft.com/office/word/2010/wordprocessingDrawing" xmlns:wp="http://schemas.openxmlformats.org/drawingml/2006/wordprocessingDrawing" xmlns:w10="urn:schemas-microsoft-com:office:word" xmlns:w="http://schemas.openxmlformats.org/wordprocessingml/2006/main" xmlns:w14="http://schemas.microsoft.com/office/word/2010/wordml" xmlns:w15="http://schemas.microsoft.com/office/word/2012/wordml" xmlns:w16cid="http://schemas.microsoft.com/office/word/2016/wordml/cid" xmlns:w16se="http://schemas.microsoft.com/office/word/2015/wordml/symex" xmlns:wpg="http://schemas.microsoft.com/office/word/2010/wordprocessingGroup" xmlns:wpi="http://schemas.microsoft.com/office/word/2010/wordprocessingInk" xmlns:wne="http://schemas.microsoft.com/office/word/2006/wordml" xmlns:wps="http://schemas.microsoft.com/office/word/2010/wordprocessingShape" mc:Ignorable="w14 w15 w16se w16cid wp14">
+<w:footnotes xmlns:wpc="http://schemas.microsoft.com/office/word/2010/wordprocessingCanvas" xmlns:cx="http://schemas.microsoft.com/office/drawing/2014/chartex" xmlns:mc="http://schemas.openxmlformats.org/markup-compatibility/2006" xmlns:o="urn:schemas-microsoft-com:office:office" xmlns:r="http://schemas.openxmlformats.org/officeDocument/2006/relationships" xmlns:m="http://schemas.openxmlformats.org/officeDocument/2006/math" xmlns:v="urn:schemas-microsoft-com:vml" xmlns:wp14="http://schemas.microsoft.com/office/word/2010/wordprocessingDrawing" xmlns:wp="http://schemas.openxmlformats.org/drawingml/2006/wordprocessingDrawing" xmlns:w10="urn:schemas-microsoft-com:office:word" xmlns:w="http://schemas.openxmlformats.org/wordprocessingml/2006/main" xmlns:w14="http://schemas.microsoft.com/office/word/2010/wordml" xmlns:w15="http://schemas.microsoft.com/office/word/2012/wordml" xmlns:w16se="http://schemas.microsoft.com/office/word/2015/wordml/symex" xmlns:wpg="http://schemas.microsoft.com/office/word/2010/wordprocessingGroup" xmlns:wpi="http://schemas.microsoft.com/office/word/2010/wordprocessingInk" xmlns:wne="http://schemas.microsoft.com/office/word/2006/wordml" xmlns:wps="http://schemas.microsoft.com/office/word/2010/wordprocessingShape" mc:Ignorable="w14 w15 w16se wp14">
   <w:footnote w:type="separator" w:id="-1">
     <w:p>
       <w:pPr>
@@ -1724,7 +1898,7 @@
 </file>
 
 <file path=word/header1.xml><?xml version="1.0" encoding="utf-8"?>
-<w:hdr xmlns:wpc="http://schemas.microsoft.com/office/word/2010/wordprocessingCanvas" xmlns:cx="http://schemas.microsoft.com/office/drawing/2014/chartex" xmlns:cx1="http://schemas.microsoft.com/office/drawing/2015/9/8/chartex" xmlns:cx2="http://schemas.microsoft.com/office/drawing/2015/10/21/chartex" xmlns:cx3="http://schemas.microsoft.com/office/drawing/2016/5/9/chartex" xmlns:cx4="http://schemas.microsoft.com/office/drawing/2016/5/10/chartex" xmlns:cx5="http://schemas.microsoft.com/office/drawing/2016/5/11/chartex" xmlns:cx6="http://schemas.microsoft.com/office/drawing/2016/5/12/chartex" xmlns:cx7="http://schemas.microsoft.com/office/drawing/2016/5/13/chartex" xmlns:cx8="http://schemas.microsoft.com/office/drawing/2016/5/14/chartex" xmlns:mc="http://schemas.openxmlformats.org/markup-compatibility/2006" xmlns:aink="http://schemas.microsoft.com/office/drawing/2016/ink" xmlns:am3d="http://schemas.microsoft.com/office/drawing/2017/model3d" xmlns:o="urn:schemas-microsoft-com:office:office" xmlns:r="http://schemas.openxmlformats.org/officeDocument/2006/relationships" xmlns:m="http://schemas.openxmlformats.org/officeDocument/2006/math" xmlns:v="urn:schemas-microsoft-com:vml" xmlns:wp14="http://schemas.microsoft.com/office/word/2010/wordprocessingDrawing" xmlns:wp="http://schemas.openxmlformats.org/drawingml/2006/wordprocessingDrawing" xmlns:w10="urn:schemas-microsoft-com:office:word" xmlns:w="http://schemas.openxmlformats.org/wordprocessingml/2006/main" xmlns:w14="http://schemas.microsoft.com/office/word/2010/wordml" xmlns:w15="http://schemas.microsoft.com/office/word/2012/wordml" xmlns:w16cid="http://schemas.microsoft.com/office/word/2016/wordml/cid" xmlns:w16se="http://schemas.microsoft.com/office/word/2015/wordml/symex" xmlns:wpg="http://schemas.microsoft.com/office/word/2010/wordprocessingGroup" xmlns:wpi="http://schemas.microsoft.com/office/word/2010/wordprocessingInk" xmlns:wne="http://schemas.microsoft.com/office/word/2006/wordml" xmlns:wps="http://schemas.microsoft.com/office/word/2010/wordprocessingShape" mc:Ignorable="w14 w15 w16se w16cid wp14">
+<w:hdr xmlns:wpc="http://schemas.microsoft.com/office/word/2010/wordprocessingCanvas" xmlns:cx="http://schemas.microsoft.com/office/drawing/2014/chartex" xmlns:mc="http://schemas.openxmlformats.org/markup-compatibility/2006" xmlns:o="urn:schemas-microsoft-com:office:office" xmlns:r="http://schemas.openxmlformats.org/officeDocument/2006/relationships" xmlns:m="http://schemas.openxmlformats.org/officeDocument/2006/math" xmlns:v="urn:schemas-microsoft-com:vml" xmlns:wp14="http://schemas.microsoft.com/office/word/2010/wordprocessingDrawing" xmlns:wp="http://schemas.openxmlformats.org/drawingml/2006/wordprocessingDrawing" xmlns:w10="urn:schemas-microsoft-com:office:word" xmlns:w="http://schemas.openxmlformats.org/wordprocessingml/2006/main" xmlns:w14="http://schemas.microsoft.com/office/word/2010/wordml" xmlns:w15="http://schemas.microsoft.com/office/word/2012/wordml" xmlns:w16se="http://schemas.microsoft.com/office/word/2015/wordml/symex" xmlns:wpg="http://schemas.microsoft.com/office/word/2010/wordprocessingGroup" xmlns:wpi="http://schemas.microsoft.com/office/word/2010/wordprocessingInk" xmlns:wne="http://schemas.microsoft.com/office/word/2006/wordml" xmlns:wps="http://schemas.microsoft.com/office/word/2010/wordprocessingShape" mc:Ignorable="w14 w15 w16se wp14">
   <w:sdt>
     <w:sdtPr>
       <w:rPr>
@@ -1801,7 +1975,7 @@
 </file>
 
 <file path=word/numbering.xml><?xml version="1.0" encoding="utf-8"?>
-<w:numbering xmlns:wpc="http://schemas.microsoft.com/office/word/2010/wordprocessingCanvas" xmlns:cx="http://schemas.microsoft.com/office/drawing/2014/chartex" xmlns:cx1="http://schemas.microsoft.com/office/drawing/2015/9/8/chartex" xmlns:cx2="http://schemas.microsoft.com/office/drawing/2015/10/21/chartex" xmlns:cx3="http://schemas.microsoft.com/office/drawing/2016/5/9/chartex" xmlns:cx4="http://schemas.microsoft.com/office/drawing/2016/5/10/chartex" xmlns:cx5="http://schemas.microsoft.com/office/drawing/2016/5/11/chartex" xmlns:cx6="http://schemas.microsoft.com/office/drawing/2016/5/12/chartex" xmlns:cx7="http://schemas.microsoft.com/office/drawing/2016/5/13/chartex" xmlns:cx8="http://schemas.microsoft.com/office/drawing/2016/5/14/chartex" xmlns:mc="http://schemas.openxmlformats.org/markup-compatibility/2006" xmlns:aink="http://schemas.microsoft.com/office/drawing/2016/ink" xmlns:am3d="http://schemas.microsoft.com/office/drawing/2017/model3d" xmlns:o="urn:schemas-microsoft-com:office:office" xmlns:r="http://schemas.openxmlformats.org/officeDocument/2006/relationships" xmlns:m="http://schemas.openxmlformats.org/officeDocument/2006/math" xmlns:v="urn:schemas-microsoft-com:vml" xmlns:wp14="http://schemas.microsoft.com/office/word/2010/wordprocessingDrawing" xmlns:wp="http://schemas.openxmlformats.org/drawingml/2006/wordprocessingDrawing" xmlns:w10="urn:schemas-microsoft-com:office:word" xmlns:w="http://schemas.openxmlformats.org/wordprocessingml/2006/main" xmlns:w14="http://schemas.microsoft.com/office/word/2010/wordml" xmlns:w15="http://schemas.microsoft.com/office/word/2012/wordml" xmlns:w16cid="http://schemas.microsoft.com/office/word/2016/wordml/cid" xmlns:w16se="http://schemas.microsoft.com/office/word/2015/wordml/symex" xmlns:wpg="http://schemas.microsoft.com/office/word/2010/wordprocessingGroup" xmlns:wpi="http://schemas.microsoft.com/office/word/2010/wordprocessingInk" xmlns:wne="http://schemas.microsoft.com/office/word/2006/wordml" xmlns:wps="http://schemas.microsoft.com/office/word/2010/wordprocessingShape" mc:Ignorable="w14 w15 w16se w16cid wp14">
+<w:numbering xmlns:wpc="http://schemas.microsoft.com/office/word/2010/wordprocessingCanvas" xmlns:cx="http://schemas.microsoft.com/office/drawing/2014/chartex" xmlns:mc="http://schemas.openxmlformats.org/markup-compatibility/2006" xmlns:o="urn:schemas-microsoft-com:office:office" xmlns:r="http://schemas.openxmlformats.org/officeDocument/2006/relationships" xmlns:m="http://schemas.openxmlformats.org/officeDocument/2006/math" xmlns:v="urn:schemas-microsoft-com:vml" xmlns:wp14="http://schemas.microsoft.com/office/word/2010/wordprocessingDrawing" xmlns:wp="http://schemas.openxmlformats.org/drawingml/2006/wordprocessingDrawing" xmlns:w10="urn:schemas-microsoft-com:office:word" xmlns:w="http://schemas.openxmlformats.org/wordprocessingml/2006/main" xmlns:w14="http://schemas.microsoft.com/office/word/2010/wordml" xmlns:w15="http://schemas.microsoft.com/office/word/2012/wordml" xmlns:w16se="http://schemas.microsoft.com/office/word/2015/wordml/symex" xmlns:wpg="http://schemas.microsoft.com/office/word/2010/wordprocessingGroup" xmlns:wpi="http://schemas.microsoft.com/office/word/2010/wordprocessingInk" xmlns:wne="http://schemas.microsoft.com/office/word/2006/wordml" xmlns:wps="http://schemas.microsoft.com/office/word/2010/wordprocessingShape" mc:Ignorable="w14 w15 w16se wp14">
   <w:abstractNum w:abstractNumId="0" w15:restartNumberingAfterBreak="0">
     <w:nsid w:val="01F37E3A"/>
     <w:multiLevelType w:val="hybridMultilevel"/>
@@ -2501,7 +2675,7 @@
 </file>
 
 <file path=word/styles.xml><?xml version="1.0" encoding="utf-8"?>
-<w:styles xmlns:mc="http://schemas.openxmlformats.org/markup-compatibility/2006" xmlns:r="http://schemas.openxmlformats.org/officeDocument/2006/relationships" xmlns:w="http://schemas.openxmlformats.org/wordprocessingml/2006/main" xmlns:w14="http://schemas.microsoft.com/office/word/2010/wordml" xmlns:w15="http://schemas.microsoft.com/office/word/2012/wordml" xmlns:w16cid="http://schemas.microsoft.com/office/word/2016/wordml/cid" xmlns:w16se="http://schemas.microsoft.com/office/word/2015/wordml/symex" mc:Ignorable="w14 w15 w16se w16cid">
+<w:styles xmlns:mc="http://schemas.openxmlformats.org/markup-compatibility/2006" xmlns:r="http://schemas.openxmlformats.org/officeDocument/2006/relationships" xmlns:w="http://schemas.openxmlformats.org/wordprocessingml/2006/main" xmlns:w14="http://schemas.microsoft.com/office/word/2010/wordml" xmlns:w15="http://schemas.microsoft.com/office/word/2012/wordml" xmlns:w16se="http://schemas.microsoft.com/office/word/2015/wordml/symex" mc:Ignorable="w14 w15 w16se">
   <w:docDefaults>
     <w:rPrDefault>
       <w:rPr>
@@ -2517,7 +2691,7 @@
       </w:pPr>
     </w:pPrDefault>
   </w:docDefaults>
-  <w:latentStyles w:defLockedState="0" w:defUIPriority="99" w:defSemiHidden="0" w:defUnhideWhenUsed="0" w:defQFormat="0" w:count="375">
+  <w:latentStyles w:defLockedState="0" w:defUIPriority="99" w:defSemiHidden="0" w:defUnhideWhenUsed="0" w:defQFormat="0" w:count="371">
     <w:lsdException w:name="Normal" w:uiPriority="0" w:qFormat="1"/>
     <w:lsdException w:name="heading 1" w:uiPriority="9" w:qFormat="1"/>
     <w:lsdException w:name="heading 2" w:semiHidden="1" w:uiPriority="9" w:unhideWhenUsed="1" w:qFormat="1"/>
@@ -2623,6 +2797,7 @@
     <w:lsdException w:name="HTML Sample" w:semiHidden="1" w:unhideWhenUsed="1"/>
     <w:lsdException w:name="HTML Typewriter" w:semiHidden="1" w:unhideWhenUsed="1"/>
     <w:lsdException w:name="HTML Variable" w:semiHidden="1" w:unhideWhenUsed="1"/>
+    <w:lsdException w:name="Normal Table" w:semiHidden="1" w:unhideWhenUsed="1"/>
     <w:lsdException w:name="annotation subject" w:semiHidden="1" w:unhideWhenUsed="1"/>
     <w:lsdException w:name="No List" w:semiHidden="1" w:unhideWhenUsed="1"/>
     <w:lsdException w:name="Outline List 1" w:semiHidden="1" w:unhideWhenUsed="1"/>
@@ -2666,8 +2841,10 @@
     <w:lsdException w:name="Table Elegant" w:semiHidden="1" w:unhideWhenUsed="1"/>
     <w:lsdException w:name="Table Professional" w:semiHidden="1" w:unhideWhenUsed="1"/>
     <w:lsdException w:name="Table Subtle 1" w:semiHidden="1" w:unhideWhenUsed="1"/>
+    <w:lsdException w:name="Table Subtle 2" w:semiHidden="1" w:unhideWhenUsed="1"/>
     <w:lsdException w:name="Table Web 1" w:semiHidden="1" w:unhideWhenUsed="1"/>
     <w:lsdException w:name="Table Web 2" w:semiHidden="1" w:unhideWhenUsed="1"/>
+    <w:lsdException w:name="Table Web 3" w:semiHidden="1" w:unhideWhenUsed="1"/>
     <w:lsdException w:name="Balloon Text" w:semiHidden="1" w:unhideWhenUsed="1"/>
     <w:lsdException w:name="Table Grid" w:uiPriority="39"/>
     <w:lsdException w:name="Table Theme" w:semiHidden="1" w:unhideWhenUsed="1"/>
@@ -2886,10 +3063,6 @@
     <w:lsdException w:name="List Table 5 Dark Accent 6" w:uiPriority="50"/>
     <w:lsdException w:name="List Table 6 Colorful Accent 6" w:uiPriority="51"/>
     <w:lsdException w:name="List Table 7 Colorful Accent 6" w:uiPriority="52"/>
-    <w:lsdException w:name="Mention" w:semiHidden="1" w:unhideWhenUsed="1"/>
-    <w:lsdException w:name="Smart Hyperlink" w:semiHidden="1" w:unhideWhenUsed="1"/>
-    <w:lsdException w:name="Hashtag" w:semiHidden="1" w:unhideWhenUsed="1"/>
-    <w:lsdException w:name="Unresolved Mention" w:semiHidden="1" w:unhideWhenUsed="1"/>
   </w:latentStyles>
   <w:style w:type="paragraph" w:default="1" w:styleId="Standaard">
     <w:name w:val="Normal"/>
@@ -3662,7 +3835,7 @@
 </file>
 
 <file path=word/glossary/document.xml><?xml version="1.0" encoding="utf-8"?>
-<w:glossaryDocument xmlns:wpc="http://schemas.microsoft.com/office/word/2010/wordprocessingCanvas" xmlns:cx="http://schemas.microsoft.com/office/drawing/2014/chartex" xmlns:cx1="http://schemas.microsoft.com/office/drawing/2015/9/8/chartex" xmlns:cx2="http://schemas.microsoft.com/office/drawing/2015/10/21/chartex" xmlns:cx3="http://schemas.microsoft.com/office/drawing/2016/5/9/chartex" xmlns:cx4="http://schemas.microsoft.com/office/drawing/2016/5/10/chartex" xmlns:cx5="http://schemas.microsoft.com/office/drawing/2016/5/11/chartex" xmlns:cx6="http://schemas.microsoft.com/office/drawing/2016/5/12/chartex" xmlns:cx7="http://schemas.microsoft.com/office/drawing/2016/5/13/chartex" xmlns:cx8="http://schemas.microsoft.com/office/drawing/2016/5/14/chartex" xmlns:mc="http://schemas.openxmlformats.org/markup-compatibility/2006" xmlns:aink="http://schemas.microsoft.com/office/drawing/2016/ink" xmlns:am3d="http://schemas.microsoft.com/office/drawing/2017/model3d" xmlns:o="urn:schemas-microsoft-com:office:office" xmlns:r="http://schemas.openxmlformats.org/officeDocument/2006/relationships" xmlns:m="http://schemas.openxmlformats.org/officeDocument/2006/math" xmlns:v="urn:schemas-microsoft-com:vml" xmlns:wp14="http://schemas.microsoft.com/office/word/2010/wordprocessingDrawing" xmlns:wp="http://schemas.openxmlformats.org/drawingml/2006/wordprocessingDrawing" xmlns:w10="urn:schemas-microsoft-com:office:word" xmlns:w="http://schemas.openxmlformats.org/wordprocessingml/2006/main" xmlns:w14="http://schemas.microsoft.com/office/word/2010/wordml" xmlns:w15="http://schemas.microsoft.com/office/word/2012/wordml" xmlns:w16cid="http://schemas.microsoft.com/office/word/2016/wordml/cid" xmlns:w16se="http://schemas.microsoft.com/office/word/2015/wordml/symex" xmlns:wpg="http://schemas.microsoft.com/office/word/2010/wordprocessingGroup" xmlns:wpi="http://schemas.microsoft.com/office/word/2010/wordprocessingInk" xmlns:wne="http://schemas.microsoft.com/office/word/2006/wordml" xmlns:wps="http://schemas.microsoft.com/office/word/2010/wordprocessingShape" mc:Ignorable="w14 w15 w16se w16cid wp14">
+<w:glossaryDocument xmlns:wpc="http://schemas.microsoft.com/office/word/2010/wordprocessingCanvas" xmlns:cx="http://schemas.microsoft.com/office/drawing/2014/chartex" xmlns:mc="http://schemas.openxmlformats.org/markup-compatibility/2006" xmlns:o="urn:schemas-microsoft-com:office:office" xmlns:r="http://schemas.openxmlformats.org/officeDocument/2006/relationships" xmlns:m="http://schemas.openxmlformats.org/officeDocument/2006/math" xmlns:v="urn:schemas-microsoft-com:vml" xmlns:wp14="http://schemas.microsoft.com/office/word/2010/wordprocessingDrawing" xmlns:wp="http://schemas.openxmlformats.org/drawingml/2006/wordprocessingDrawing" xmlns:w10="urn:schemas-microsoft-com:office:word" xmlns:w="http://schemas.openxmlformats.org/wordprocessingml/2006/main" xmlns:w14="http://schemas.microsoft.com/office/word/2010/wordml" xmlns:w15="http://schemas.microsoft.com/office/word/2012/wordml" xmlns:w16se="http://schemas.microsoft.com/office/word/2015/wordml/symex" xmlns:wpg="http://schemas.microsoft.com/office/word/2010/wordprocessingGroup" xmlns:wpi="http://schemas.microsoft.com/office/word/2010/wordprocessingInk" xmlns:wne="http://schemas.microsoft.com/office/word/2006/wordml" xmlns:wps="http://schemas.microsoft.com/office/word/2010/wordprocessingShape" mc:Ignorable="w14 w15 w16se wp14">
   <w:docParts>
     <w:docPart>
       <w:docPartPr>
@@ -3757,7 +3930,7 @@
 </file>
 
 <file path=word/glossary/fontTable.xml><?xml version="1.0" encoding="utf-8"?>
-<w:fonts xmlns:mc="http://schemas.openxmlformats.org/markup-compatibility/2006" xmlns:r="http://schemas.openxmlformats.org/officeDocument/2006/relationships" xmlns:w="http://schemas.openxmlformats.org/wordprocessingml/2006/main" xmlns:w14="http://schemas.microsoft.com/office/word/2010/wordml" xmlns:w15="http://schemas.microsoft.com/office/word/2012/wordml" xmlns:w16cid="http://schemas.microsoft.com/office/word/2016/wordml/cid" xmlns:w16se="http://schemas.microsoft.com/office/word/2015/wordml/symex" mc:Ignorable="w14 w15 w16se w16cid">
+<w:fonts xmlns:mc="http://schemas.openxmlformats.org/markup-compatibility/2006" xmlns:r="http://schemas.openxmlformats.org/officeDocument/2006/relationships" xmlns:w="http://schemas.openxmlformats.org/wordprocessingml/2006/main" xmlns:w14="http://schemas.microsoft.com/office/word/2010/wordml" xmlns:w15="http://schemas.microsoft.com/office/word/2012/wordml" xmlns:w16se="http://schemas.microsoft.com/office/word/2015/wordml/symex" mc:Ignorable="w14 w15 w16se">
   <w:font w:name="Symbol">
     <w:panose1 w:val="05050102010706020507"/>
     <w:charset w:val="02"/>
@@ -3767,14 +3940,14 @@
   </w:font>
   <w:font w:name="Times New Roman">
     <w:panose1 w:val="02020603050405020304"/>
-    <w:charset w:val="EE"/>
+    <w:charset w:val="00"/>
     <w:family w:val="roman"/>
     <w:pitch w:val="variable"/>
     <w:sig w:usb0="E0002EFF" w:usb1="C000785B" w:usb2="00000009" w:usb3="00000000" w:csb0="000001FF" w:csb1="00000000"/>
   </w:font>
   <w:font w:name="Courier New">
     <w:panose1 w:val="02070309020205020404"/>
-    <w:charset w:val="EE"/>
+    <w:charset w:val="00"/>
     <w:family w:val="modern"/>
     <w:pitch w:val="fixed"/>
     <w:sig w:usb0="E0002EFF" w:usb1="C0007843" w:usb2="00000009" w:usb3="00000000" w:csb0="000001FF" w:csb1="00000000"/>
@@ -3788,27 +3961,29 @@
   </w:font>
   <w:font w:name="Arial">
     <w:panose1 w:val="020B0604020202020204"/>
-    <w:charset w:val="EE"/>
+    <w:charset w:val="00"/>
     <w:family w:val="swiss"/>
     <w:pitch w:val="variable"/>
     <w:sig w:usb0="E0002EFF" w:usb1="C0007843" w:usb2="00000009" w:usb3="00000000" w:csb0="000001FF" w:csb1="00000000"/>
   </w:font>
   <w:font w:name="Palatino Linotype">
     <w:panose1 w:val="02040502050505030304"/>
-    <w:charset w:val="EE"/>
+    <w:charset w:val="00"/>
     <w:family w:val="roman"/>
     <w:pitch w:val="variable"/>
     <w:sig w:usb0="E0000287" w:usb1="40000013" w:usb2="00000000" w:usb3="00000000" w:csb0="0000019F" w:csb1="00000000"/>
   </w:font>
   <w:font w:name="HGSMinchoE">
     <w:altName w:val="MS Gothic"/>
+    <w:panose1 w:val="00000000000000000000"/>
     <w:charset w:val="80"/>
     <w:family w:val="roman"/>
+    <w:notTrueType/>
     <w:pitch w:val="default"/>
   </w:font>
   <w:font w:name="Century Gothic">
     <w:panose1 w:val="020B0502020202020204"/>
-    <w:charset w:val="EE"/>
+    <w:charset w:val="00"/>
     <w:family w:val="swiss"/>
     <w:pitch w:val="variable"/>
     <w:sig w:usb0="00000287" w:usb1="00000000" w:usb2="00000000" w:usb3="00000000" w:csb0="0000009F" w:csb1="00000000"/>
@@ -3823,7 +3998,7 @@
   </w:font>
   <w:font w:name="Tahoma">
     <w:panose1 w:val="020B0604030504040204"/>
-    <w:charset w:val="EE"/>
+    <w:charset w:val="00"/>
     <w:family w:val="swiss"/>
     <w:pitch w:val="variable"/>
     <w:sig w:usb0="E1002EFF" w:usb1="C000605B" w:usb2="00000029" w:usb3="00000000" w:csb0="000101FF" w:csb1="00000000"/>
@@ -3837,14 +4012,14 @@
   </w:font>
   <w:font w:name="Calibri">
     <w:panose1 w:val="020F0502020204030204"/>
-    <w:charset w:val="EE"/>
+    <w:charset w:val="00"/>
     <w:family w:val="swiss"/>
     <w:pitch w:val="variable"/>
     <w:sig w:usb0="E0002AFF" w:usb1="C000247B" w:usb2="00000009" w:usb3="00000000" w:csb0="000001FF" w:csb1="00000000"/>
   </w:font>
   <w:font w:name="Calibri Light">
     <w:panose1 w:val="020F0302020204030204"/>
-    <w:charset w:val="EE"/>
+    <w:charset w:val="00"/>
     <w:family w:val="swiss"/>
     <w:pitch w:val="variable"/>
     <w:sig w:usb0="E0002AFF" w:usb1="C000247B" w:usb2="00000009" w:usb3="00000000" w:csb0="000001FF" w:csb1="00000000"/>
@@ -3853,7 +4028,7 @@
 </file>
 
 <file path=word/glossary/settings.xml><?xml version="1.0" encoding="utf-8"?>
-<w:settings xmlns:mc="http://schemas.openxmlformats.org/markup-compatibility/2006" xmlns:o="urn:schemas-microsoft-com:office:office" xmlns:r="http://schemas.openxmlformats.org/officeDocument/2006/relationships" xmlns:m="http://schemas.openxmlformats.org/officeDocument/2006/math" xmlns:v="urn:schemas-microsoft-com:vml" xmlns:w10="urn:schemas-microsoft-com:office:word" xmlns:w="http://schemas.openxmlformats.org/wordprocessingml/2006/main" xmlns:w14="http://schemas.microsoft.com/office/word/2010/wordml" xmlns:w15="http://schemas.microsoft.com/office/word/2012/wordml" xmlns:w16cid="http://schemas.microsoft.com/office/word/2016/wordml/cid" xmlns:w16se="http://schemas.microsoft.com/office/word/2015/wordml/symex" xmlns:sl="http://schemas.openxmlformats.org/schemaLibrary/2006/main" mc:Ignorable="w14 w15 w16se w16cid">
+<w:settings xmlns:mc="http://schemas.openxmlformats.org/markup-compatibility/2006" xmlns:o="urn:schemas-microsoft-com:office:office" xmlns:r="http://schemas.openxmlformats.org/officeDocument/2006/relationships" xmlns:m="http://schemas.openxmlformats.org/officeDocument/2006/math" xmlns:v="urn:schemas-microsoft-com:vml" xmlns:w10="urn:schemas-microsoft-com:office:word" xmlns:w="http://schemas.openxmlformats.org/wordprocessingml/2006/main" xmlns:w14="http://schemas.microsoft.com/office/word/2010/wordml" xmlns:w15="http://schemas.microsoft.com/office/word/2012/wordml" xmlns:w16se="http://schemas.microsoft.com/office/word/2015/wordml/symex" xmlns:sl="http://schemas.openxmlformats.org/schemaLibrary/2006/main" mc:Ignorable="w14 w15 w16se">
   <w:view w:val="normal"/>
   <w:defaultTabStop w:val="708"/>
   <w:hyphenationZone w:val="425"/>
@@ -3870,9 +4045,12 @@
     <w:rsidRoot w:val="00E13BA8"/>
     <w:rsid w:val="001922E7"/>
     <w:rsid w:val="00237B65"/>
+    <w:rsid w:val="0029137C"/>
     <w:rsid w:val="002F0565"/>
     <w:rsid w:val="00927278"/>
+    <w:rsid w:val="00A036CB"/>
     <w:rsid w:val="00BE01E5"/>
+    <w:rsid w:val="00DD5877"/>
     <w:rsid w:val="00E13BA8"/>
     <w:rsid w:val="00E25A4C"/>
   </w:rsids>
@@ -3898,7 +4076,7 @@
 </file>
 
 <file path=word/glossary/styles.xml><?xml version="1.0" encoding="utf-8"?>
-<w:styles xmlns:mc="http://schemas.openxmlformats.org/markup-compatibility/2006" xmlns:r="http://schemas.openxmlformats.org/officeDocument/2006/relationships" xmlns:w="http://schemas.openxmlformats.org/wordprocessingml/2006/main" xmlns:w14="http://schemas.microsoft.com/office/word/2010/wordml" xmlns:w15="http://schemas.microsoft.com/office/word/2012/wordml" xmlns:w16cid="http://schemas.microsoft.com/office/word/2016/wordml/cid" xmlns:w16se="http://schemas.microsoft.com/office/word/2015/wordml/symex" mc:Ignorable="w14 w15 w16se w16cid">
+<w:styles xmlns:mc="http://schemas.openxmlformats.org/markup-compatibility/2006" xmlns:r="http://schemas.openxmlformats.org/officeDocument/2006/relationships" xmlns:w="http://schemas.openxmlformats.org/wordprocessingml/2006/main" xmlns:w14="http://schemas.microsoft.com/office/word/2010/wordml" xmlns:w15="http://schemas.microsoft.com/office/word/2012/wordml" xmlns:w16se="http://schemas.microsoft.com/office/word/2015/wordml/symex" mc:Ignorable="w14 w15 w16se">
   <w:docDefaults>
     <w:rPrDefault>
       <w:rPr>
@@ -3914,7 +4092,7 @@
       </w:pPr>
     </w:pPrDefault>
   </w:docDefaults>
-  <w:latentStyles w:defLockedState="0" w:defUIPriority="99" w:defSemiHidden="0" w:defUnhideWhenUsed="0" w:defQFormat="0" w:count="375">
+  <w:latentStyles w:defLockedState="0" w:defUIPriority="99" w:defSemiHidden="0" w:defUnhideWhenUsed="0" w:defQFormat="0" w:count="371">
     <w:lsdException w:name="Normal" w:uiPriority="0" w:qFormat="1"/>
     <w:lsdException w:name="heading 1" w:uiPriority="9" w:qFormat="1"/>
     <w:lsdException w:name="heading 2" w:semiHidden="1" w:uiPriority="9" w:unhideWhenUsed="1" w:qFormat="1"/>
@@ -4020,6 +4198,7 @@
     <w:lsdException w:name="HTML Sample" w:semiHidden="1" w:unhideWhenUsed="1"/>
     <w:lsdException w:name="HTML Typewriter" w:semiHidden="1" w:unhideWhenUsed="1"/>
     <w:lsdException w:name="HTML Variable" w:semiHidden="1" w:unhideWhenUsed="1"/>
+    <w:lsdException w:name="Normal Table" w:semiHidden="1" w:unhideWhenUsed="1"/>
     <w:lsdException w:name="annotation subject" w:semiHidden="1" w:unhideWhenUsed="1"/>
     <w:lsdException w:name="No List" w:semiHidden="1" w:unhideWhenUsed="1"/>
     <w:lsdException w:name="Outline List 1" w:semiHidden="1" w:unhideWhenUsed="1"/>
@@ -4063,8 +4242,10 @@
     <w:lsdException w:name="Table Elegant" w:semiHidden="1" w:unhideWhenUsed="1"/>
     <w:lsdException w:name="Table Professional" w:semiHidden="1" w:unhideWhenUsed="1"/>
     <w:lsdException w:name="Table Subtle 1" w:semiHidden="1" w:unhideWhenUsed="1"/>
+    <w:lsdException w:name="Table Subtle 2" w:semiHidden="1" w:unhideWhenUsed="1"/>
     <w:lsdException w:name="Table Web 1" w:semiHidden="1" w:unhideWhenUsed="1"/>
     <w:lsdException w:name="Table Web 2" w:semiHidden="1" w:unhideWhenUsed="1"/>
+    <w:lsdException w:name="Table Web 3" w:semiHidden="1" w:unhideWhenUsed="1"/>
     <w:lsdException w:name="Balloon Text" w:semiHidden="1" w:unhideWhenUsed="1"/>
     <w:lsdException w:name="Table Grid" w:uiPriority="39"/>
     <w:lsdException w:name="Table Theme" w:semiHidden="1" w:unhideWhenUsed="1"/>
@@ -4283,10 +4464,6 @@
     <w:lsdException w:name="List Table 5 Dark Accent 6" w:uiPriority="50"/>
     <w:lsdException w:name="List Table 6 Colorful Accent 6" w:uiPriority="51"/>
     <w:lsdException w:name="List Table 7 Colorful Accent 6" w:uiPriority="52"/>
-    <w:lsdException w:name="Mention" w:semiHidden="1" w:unhideWhenUsed="1"/>
-    <w:lsdException w:name="Smart Hyperlink" w:semiHidden="1" w:unhideWhenUsed="1"/>
-    <w:lsdException w:name="Hashtag" w:semiHidden="1" w:unhideWhenUsed="1"/>
-    <w:lsdException w:name="Unresolved Mention" w:semiHidden="1" w:unhideWhenUsed="1"/>
   </w:latentStyles>
   <w:style w:type="paragraph" w:default="1" w:styleId="Standaard">
     <w:name w:val="Normal"/>
@@ -4309,7 +4486,7 @@
       <w:rFonts w:asciiTheme="majorHAnsi" w:eastAsiaTheme="majorEastAsia" w:hAnsiTheme="majorHAnsi" w:cstheme="majorBidi"/>
       <w:bCs/>
       <w:i/>
-      <w:color w:val="4472C4" w:themeColor="accent1"/>
+      <w:color w:val="5B9BD5" w:themeColor="accent1"/>
       <w:sz w:val="32"/>
       <w:szCs w:val="32"/>
     </w:rPr>
@@ -4403,7 +4580,7 @@
       <w:rFonts w:asciiTheme="majorHAnsi" w:eastAsiaTheme="majorEastAsia" w:hAnsiTheme="majorHAnsi" w:cstheme="majorBidi"/>
       <w:bCs/>
       <w:i/>
-      <w:color w:val="4472C4" w:themeColor="accent1"/>
+      <w:color w:val="5B9BD5" w:themeColor="accent1"/>
       <w:sz w:val="32"/>
       <w:szCs w:val="32"/>
     </w:rPr>
@@ -4441,7 +4618,7 @@
 </file>
 
 <file path=word/glossary/webSettings.xml><?xml version="1.0" encoding="utf-8"?>
-<w:webSettings xmlns:mc="http://schemas.openxmlformats.org/markup-compatibility/2006" xmlns:r="http://schemas.openxmlformats.org/officeDocument/2006/relationships" xmlns:w="http://schemas.openxmlformats.org/wordprocessingml/2006/main" xmlns:w14="http://schemas.microsoft.com/office/word/2010/wordml" xmlns:w15="http://schemas.microsoft.com/office/word/2012/wordml" xmlns:w16cid="http://schemas.microsoft.com/office/word/2016/wordml/cid" xmlns:w16se="http://schemas.microsoft.com/office/word/2015/wordml/symex" mc:Ignorable="w14 w15 w16se w16cid">
+<w:webSettings xmlns:mc="http://schemas.openxmlformats.org/markup-compatibility/2006" xmlns:r="http://schemas.openxmlformats.org/officeDocument/2006/relationships" xmlns:w="http://schemas.openxmlformats.org/wordprocessingml/2006/main" xmlns:w14="http://schemas.microsoft.com/office/word/2010/wordml" xmlns:w15="http://schemas.microsoft.com/office/word/2012/wordml" xmlns:w16se="http://schemas.microsoft.com/office/word/2015/wordml/symex" mc:Ignorable="w14 w15 w16se">
   <w:optimizeForBrowser/>
   <w:allowPNG/>
 </w:webSettings>
@@ -4739,15 +4916,6 @@
 </file>
 
 <file path=customXml/item2.xml><?xml version="1.0" encoding="utf-8"?>
-<?mso-contentType ?>
-<FormTemplates xmlns="http://schemas.microsoft.com/sharepoint/v3/contenttype/forms">
-  <Display>DocumentLibraryForm</Display>
-  <Edit>AssetEditForm</Edit>
-  <New>DocumentLibraryForm</New>
-</FormTemplates>
-</file>
-
-<file path=customXml/item3.xml><?xml version="1.0" encoding="utf-8"?>
 <outs:outSpaceData xmlns:outs="http://schemas.microsoft.com/office/2009/outspace/metadata">
   <outs:relatedDates/>
   <outs:relatedDocuments/>
@@ -4755,6 +4923,15 @@
   <propertyMetadataList xmlns="http://schemas.microsoft.com/office/2009/outspace/metadata"/>
   <outs:corruptMetadataWasLost/>
 </outs:outSpaceData>
+</file>
+
+<file path=customXml/item3.xml><?xml version="1.0" encoding="utf-8"?>
+<?mso-contentType ?>
+<FormTemplates xmlns="http://schemas.microsoft.com/sharepoint/v3/contenttype/forms">
+  <Display>DocumentLibraryForm</Display>
+  <Edit>AssetEditForm</Edit>
+  <New>DocumentLibraryForm</New>
+</FormTemplates>
 </file>
 
 <file path=customXml/item4.xml><?xml version="1.0" encoding="utf-8"?>
@@ -4770,6 +4947,14 @@
 </file>
 
 <file path=customXml/itemProps2.xml><?xml version="1.0" encoding="utf-8"?>
+<ds:datastoreItem xmlns:ds="http://schemas.openxmlformats.org/officeDocument/2006/customXml" ds:itemID="{8AA9BBAF-2A1F-4D95-901E-4FFB9D2C6CBC}">
+  <ds:schemaRefs>
+    <ds:schemaRef ds:uri="http://schemas.microsoft.com/office/2009/outspace/metadata"/>
+  </ds:schemaRefs>
+</ds:datastoreItem>
+</file>
+
+<file path=customXml/itemProps3.xml><?xml version="1.0" encoding="utf-8"?>
 <ds:datastoreItem xmlns:ds="http://schemas.openxmlformats.org/officeDocument/2006/customXml" ds:itemID="{B48A0457-9299-40B0-AE86-77B91C72FBD2}">
   <ds:schemaRefs>
     <ds:schemaRef ds:uri="http://schemas.microsoft.com/sharepoint/v3/contenttype/forms"/>
@@ -4777,16 +4962,8 @@
 </ds:datastoreItem>
 </file>
 
-<file path=customXml/itemProps3.xml><?xml version="1.0" encoding="utf-8"?>
-<ds:datastoreItem xmlns:ds="http://schemas.openxmlformats.org/officeDocument/2006/customXml" ds:itemID="{8AA9BBAF-2A1F-4D95-901E-4FFB9D2C6CBC}">
-  <ds:schemaRefs>
-    <ds:schemaRef ds:uri="http://schemas.microsoft.com/office/2009/outspace/metadata"/>
-  </ds:schemaRefs>
-</ds:datastoreItem>
-</file>
-
 <file path=customXml/itemProps4.xml><?xml version="1.0" encoding="utf-8"?>
-<ds:datastoreItem xmlns:ds="http://schemas.openxmlformats.org/officeDocument/2006/customXml" ds:itemID="{5502A502-AF7F-47F2-ABD7-FEDCB0B95D92}">
+<ds:datastoreItem xmlns:ds="http://schemas.openxmlformats.org/officeDocument/2006/customXml" ds:itemID="{A6091525-EDBB-4330-A5A7-E611280DDC7A}">
   <ds:schemaRefs>
     <ds:schemaRef ds:uri="http://schemas.openxmlformats.org/officeDocument/2006/bibliography"/>
   </ds:schemaRefs>

</xml_diff>